<commit_message>
Moving from 3.1.1 to 3.2.0.
</commit_message>
<xml_diff>
--- a/tests/org.obeonetwork.m2doc.cdo.tests/resources/serverWithAuthentication/noPassword/noPassword-expected-validation.docx
+++ b/tests/org.obeonetwork.m2doc.cdo.tests/resources/serverWithAuthentication/noPassword/noPassword-expected-validation.docx
@@ -27,6 +27,25 @@
           <w:highlight w:val="lightGray"/>
         </w:rPr>
         <w:t>Wrong password for user: user</w:t>
+      </w:r>
+      <w:r>
+        <w:t xml:space="preserve">    </w:t>
+      </w:r>
+      <w:r>
+        <w:rPr>
+          <w:color w:val="FFA500"/>
+          <w:sz w:val="32"/>
+          <w:highlight w:val="lightGray"/>
+        </w:rPr>
+        <w:t>&lt;---</w:t>
+      </w:r>
+      <w:r>
+        <w:rPr>
+          <w:color w:val="FFA500"/>
+          <w:sz w:val="32"/>
+          <w:highlight w:val="lightGray"/>
+        </w:rPr>
+        <w:t>M2Doc version mismatch: template is 3.1.1 and runtime is 3.2.0</w:t>
       </w:r>
       <w:r>
         <w:t xml:space="preserve">    </w:t>

</xml_diff>

<commit_message>
Fixed test template version.
</commit_message>
<xml_diff>
--- a/tests/org.obeonetwork.m2doc.cdo.tests/resources/serverWithAuthentication/noPassword/noPassword-expected-validation.docx
+++ b/tests/org.obeonetwork.m2doc.cdo.tests/resources/serverWithAuthentication/noPassword/noPassword-expected-validation.docx
@@ -27,25 +27,6 @@
           <w:highlight w:val="lightGray"/>
         </w:rPr>
         <w:t>Wrong password for user: user</w:t>
-      </w:r>
-      <w:r>
-        <w:t xml:space="preserve">    </w:t>
-      </w:r>
-      <w:r>
-        <w:rPr>
-          <w:color w:val="FFA500"/>
-          <w:sz w:val="32"/>
-          <w:highlight w:val="lightGray"/>
-        </w:rPr>
-        <w:t>&lt;---</w:t>
-      </w:r>
-      <w:r>
-        <w:rPr>
-          <w:color w:val="FFA500"/>
-          <w:sz w:val="32"/>
-          <w:highlight w:val="lightGray"/>
-        </w:rPr>
-        <w:t>M2Doc version mismatch: template is 3.1.1 and runtime is 3.2.0</w:t>
       </w:r>
       <w:r>
         <w:t xml:space="preserve">    </w:t>

</xml_diff>

<commit_message>
Updated parser to use TokenIteratorFieldRewriterSplit.
</commit_message>
<xml_diff>
--- a/tests/org.obeonetwork.m2doc.cdo.tests/resources/serverWithAuthentication/noPassword/noPassword-expected-validation.docx
+++ b/tests/org.obeonetwork.m2doc.cdo.tests/resources/serverWithAuthentication/noPassword/noPassword-expected-validation.docx
@@ -29,9 +29,6 @@
         <w:t xsi:nil="true"/>
       </w:r>
       <w:r>
-        <w:t xml:space="preserve">    </w:t>
-      </w:r>
-      <w:r>
         <w:t>demonstration</w:t>
       </w:r>
       <w:proofErr w:type="spellEnd"/>
@@ -49,28 +46,22 @@
     </w:p>
     <w:p>
       <w:r>
-        <w:fldChar w:fldCharType="begin"/>
-      </w:r>
-      <w:r>
-        <w:instrText xml:space="preserve"> </w:instrText>
-      </w:r>
-      <w:r>
-        <w:instrText>m</w:instrText>
-      </w:r>
-      <w:r>
-        <w:instrText>:</w:instrText>
+        <w:t>{</w:t>
+      </w:r>
+      <w:r>
+        <w:t>m</w:t>
+      </w:r>
+      <w:r>
+        <w:t>:</w:t>
       </w:r>
       <w:r>
         <w:rPr>
           <w:color w:themeColor="accent6" w:themeShade="BF" w:val="E36C0A"/>
         </w:rPr>
-        <w:instrText>self</w:instrText>
-      </w:r>
-      <w:r>
-        <w:instrText xml:space="preserve">.name </w:instrText>
-      </w:r>
-      <w:r>
-        <w:fldChar w:fldCharType="end"/>
+        <w:t>self</w:t>
+      </w:r>
+      <w:r>
+        <w:t xml:space="preserve">.name}</w:t>
       </w:r>
     </w:p>
     <w:p>

</xml_diff>